<commit_message>
Modificaciones al Manual de Synfony
</commit_message>
<xml_diff>
--- a/Instalacion Symphony.docx
+++ b/Instalacion Symphony.docx
@@ -1,6 +1,6 @@
 
 <file path=word/document.xml><?xml version="1.0" encoding="utf-8"?>
-<w:document xmlns:wpc="http://schemas.microsoft.com/office/word/2010/wordprocessingCanvas" xmlns:cx="http://schemas.microsoft.com/office/drawing/2014/chartex" xmlns:cx1="http://schemas.microsoft.com/office/drawing/2015/9/8/chartex" xmlns:cx2="http://schemas.microsoft.com/office/drawing/2015/10/21/chartex" xmlns:cx3="http://schemas.microsoft.com/office/drawing/2016/5/9/chartex" xmlns:cx4="http://schemas.microsoft.com/office/drawing/2016/5/10/chartex" xmlns:cx5="http://schemas.microsoft.com/office/drawing/2016/5/11/chartex" xmlns:cx6="http://schemas.microsoft.com/office/drawing/2016/5/12/chartex" xmlns:cx7="http://schemas.microsoft.com/office/drawing/2016/5/13/chartex" xmlns:cx8="http://schemas.microsoft.com/office/drawing/2016/5/14/chartex" xmlns:mc="http://schemas.openxmlformats.org/markup-compatibility/2006" xmlns:aink="http://schemas.microsoft.com/office/drawing/2016/ink" xmlns:am3d="http://schemas.microsoft.com/office/drawing/2017/model3d" xmlns:o="urn:schemas-microsoft-com:office:office" xmlns:r="http://schemas.openxmlformats.org/officeDocument/2006/relationships" xmlns:m="http://schemas.openxmlformats.org/officeDocument/2006/math" xmlns:v="urn:schemas-microsoft-com:vml" xmlns:wp14="http://schemas.microsoft.com/office/word/2010/wordprocessingDrawing" xmlns:wp="http://schemas.openxmlformats.org/drawingml/2006/wordprocessingDrawing" xmlns:w10="urn:schemas-microsoft-com:office:word" xmlns:w="http://schemas.openxmlformats.org/wordprocessingml/2006/main" xmlns:w14="http://schemas.microsoft.com/office/word/2010/wordml" xmlns:w15="http://schemas.microsoft.com/office/word/2012/wordml" xmlns:w16cex="http://schemas.microsoft.com/office/word/2018/wordml/cex" xmlns:w16cid="http://schemas.microsoft.com/office/word/2016/wordml/cid" xmlns:w16="http://schemas.microsoft.com/office/word/2018/wordml" xmlns:w16sdtdh="http://schemas.microsoft.com/office/word/2020/wordml/sdtdatahash" xmlns:w16se="http://schemas.microsoft.com/office/word/2015/wordml/symex" xmlns:wpg="http://schemas.microsoft.com/office/word/2010/wordprocessingGroup" xmlns:wpi="http://schemas.microsoft.com/office/word/2010/wordprocessingInk" xmlns:wne="http://schemas.microsoft.com/office/word/2006/wordml" xmlns:wps="http://schemas.microsoft.com/office/word/2010/wordprocessingShape" mc:Ignorable="w14 w15 w16se w16cid w16 w16cex w16sdtdh wp14">
+<w:document xmlns:wpc="http://schemas.microsoft.com/office/word/2010/wordprocessingCanvas" xmlns:cx="http://schemas.microsoft.com/office/drawing/2014/chartex" xmlns:cx1="http://schemas.microsoft.com/office/drawing/2015/9/8/chartex" xmlns:cx2="http://schemas.microsoft.com/office/drawing/2015/10/21/chartex" xmlns:cx3="http://schemas.microsoft.com/office/drawing/2016/5/9/chartex" xmlns:cx4="http://schemas.microsoft.com/office/drawing/2016/5/10/chartex" xmlns:cx5="http://schemas.microsoft.com/office/drawing/2016/5/11/chartex" xmlns:cx6="http://schemas.microsoft.com/office/drawing/2016/5/12/chartex" xmlns:cx7="http://schemas.microsoft.com/office/drawing/2016/5/13/chartex" xmlns:cx8="http://schemas.microsoft.com/office/drawing/2016/5/14/chartex" xmlns:mc="http://schemas.openxmlformats.org/markup-compatibility/2006" xmlns:aink="http://schemas.microsoft.com/office/drawing/2016/ink" xmlns:am3d="http://schemas.microsoft.com/office/drawing/2017/model3d" xmlns:o="urn:schemas-microsoft-com:office:office" xmlns:oel="http://schemas.microsoft.com/office/2019/extlst" xmlns:r="http://schemas.openxmlformats.org/officeDocument/2006/relationships" xmlns:m="http://schemas.openxmlformats.org/officeDocument/2006/math" xmlns:v="urn:schemas-microsoft-com:vml" xmlns:wp14="http://schemas.microsoft.com/office/word/2010/wordprocessingDrawing" xmlns:wp="http://schemas.openxmlformats.org/drawingml/2006/wordprocessingDrawing" xmlns:w10="urn:schemas-microsoft-com:office:word" xmlns:w="http://schemas.openxmlformats.org/wordprocessingml/2006/main" xmlns:w14="http://schemas.microsoft.com/office/word/2010/wordml" xmlns:w15="http://schemas.microsoft.com/office/word/2012/wordml" xmlns:w16cex="http://schemas.microsoft.com/office/word/2018/wordml/cex" xmlns:w16cid="http://schemas.microsoft.com/office/word/2016/wordml/cid" xmlns:w16="http://schemas.microsoft.com/office/word/2018/wordml" xmlns:w16du="http://schemas.microsoft.com/office/word/2023/wordml/word16du" xmlns:w16sdtdh="http://schemas.microsoft.com/office/word/2020/wordml/sdtdatahash" xmlns:w16sdtfl="http://schemas.microsoft.com/office/word/2024/wordml/sdtformatlock" xmlns:w16se="http://schemas.microsoft.com/office/word/2015/wordml/symex" xmlns:wpg="http://schemas.microsoft.com/office/word/2010/wordprocessingGroup" xmlns:wpi="http://schemas.microsoft.com/office/word/2010/wordprocessingInk" xmlns:wne="http://schemas.microsoft.com/office/word/2006/wordml" xmlns:wps="http://schemas.microsoft.com/office/word/2010/wordprocessingShape" mc:Ignorable="w14 w15 w16se w16cid w16 w16cex w16sdtdh w16sdtfl w16du wp14">
   <w:body>
     <w:p>
       <w:pPr>
@@ -15,20 +15,105 @@
           <w:sz w:val="32"/>
           <w:szCs w:val="32"/>
         </w:rPr>
-        <w:t>Instalacion Sym</w:t>
-      </w:r>
-      <w:r>
+        <w:t>Documentación Symfony</w:t>
+      </w:r>
+    </w:p>
+    <w:p>
+      <w:r>
+        <w:t xml:space="preserve">En la </w:t>
+      </w:r>
+      <w:hyperlink r:id="rId5" w:history="1">
+        <w:r>
+          <w:rPr>
+            <w:rStyle w:val="Hipervnculo"/>
+          </w:rPr>
+          <w:t>documentación de Symfony</w:t>
+        </w:r>
+      </w:hyperlink>
+      <w:r>
+        <w:t xml:space="preserve"> nos podemos encontrar la información de todos los comandos, métodos y funcionalidades que nos aporta Symfony y con ejemplos a mayores para que sea más fácil la implementación a nuestro proyecto.</w:t>
+      </w:r>
+    </w:p>
+    <w:p>
+      <w:pPr>
+        <w:jc w:val="center"/>
         <w:rPr>
           <w:sz w:val="32"/>
           <w:szCs w:val="32"/>
         </w:rPr>
-        <w:t>f</w:t>
-      </w:r>
+      </w:pPr>
       <w:r>
         <w:rPr>
           <w:sz w:val="32"/>
           <w:szCs w:val="32"/>
         </w:rPr>
+        <w:t>N</w:t>
+      </w:r>
+      <w:r>
+        <w:rPr>
+          <w:sz w:val="32"/>
+          <w:szCs w:val="32"/>
+        </w:rPr>
+        <w:t>amespaces</w:t>
+      </w:r>
+    </w:p>
+    <w:p>
+      <w:r>
+        <w:t xml:space="preserve">Los Namespaces son áreas designadas que permiten agrupar elementos de código relacionados como clases, interfaces, funciones, constantes, </w:t>
+      </w:r>
+      <w:proofErr w:type="spellStart"/>
+      <w:r>
+        <w:t>etc</w:t>
+      </w:r>
+      <w:proofErr w:type="spellEnd"/>
+      <w:r>
+        <w:t>… Siendo una forma de encapsular los elementos de tu proyecto y que sus nombres sean únicos.</w:t>
+      </w:r>
+    </w:p>
+    <w:p>
+      <w:r>
+        <w:t xml:space="preserve">Un ejemplo simple es cuando estábamos usando doctrine para crear las entidades que requeríamos importábamos </w:t>
+      </w:r>
+      <w:proofErr w:type="spellStart"/>
+      <w:r>
+        <w:t>namespaces</w:t>
+      </w:r>
+      <w:proofErr w:type="spellEnd"/>
+    </w:p>
+    <w:p>
+      <w:pPr>
+        <w:jc w:val="center"/>
+        <w:rPr>
+          <w:sz w:val="32"/>
+          <w:szCs w:val="32"/>
+        </w:rPr>
+      </w:pPr>
+      <w:r>
+        <w:rPr>
+          <w:sz w:val="32"/>
+          <w:szCs w:val="32"/>
+        </w:rPr>
+        <w:t>Instalación</w:t>
+      </w:r>
+      <w:r>
+        <w:rPr>
+          <w:sz w:val="32"/>
+          <w:szCs w:val="32"/>
+        </w:rPr>
+        <w:t xml:space="preserve"> Sym</w:t>
+      </w:r>
+      <w:r>
+        <w:rPr>
+          <w:sz w:val="32"/>
+          <w:szCs w:val="32"/>
+        </w:rPr>
+        <w:t>f</w:t>
+      </w:r>
+      <w:r>
+        <w:rPr>
+          <w:sz w:val="32"/>
+          <w:szCs w:val="32"/>
+        </w:rPr>
         <w:t>ony</w:t>
       </w:r>
     </w:p>
@@ -45,58 +130,14 @@
     </w:p>
     <w:p>
       <w:r>
+        <w:rPr>
+          <w:noProof/>
+        </w:rPr>
         <w:drawing>
           <wp:inline distT="0" distB="0" distL="0" distR="0" wp14:anchorId="7EAC3284" wp14:editId="3030AD71">
             <wp:extent cx="5400040" cy="1647825"/>
             <wp:effectExtent l="0" t="0" r="0" b="9525"/>
             <wp:docPr id="1" name="Imagen 1"/>
-            <wp:cNvGraphicFramePr>
-              <a:graphicFrameLocks xmlns:a="http://schemas.openxmlformats.org/drawingml/2006/main" noChangeAspect="1"/>
-            </wp:cNvGraphicFramePr>
-            <a:graphic xmlns:a="http://schemas.openxmlformats.org/drawingml/2006/main">
-              <a:graphicData uri="http://schemas.openxmlformats.org/drawingml/2006/picture">
-                <pic:pic xmlns:pic="http://schemas.openxmlformats.org/drawingml/2006/picture">
-                  <pic:nvPicPr>
-                    <pic:cNvPr id="1" name=""/>
-                    <pic:cNvPicPr/>
-                  </pic:nvPicPr>
-                  <pic:blipFill>
-                    <a:blip r:embed="rId5"/>
-                    <a:stretch>
-                      <a:fillRect/>
-                    </a:stretch>
-                  </pic:blipFill>
-                  <pic:spPr>
-                    <a:xfrm>
-                      <a:off x="0" y="0"/>
-                      <a:ext cx="5400040" cy="1647825"/>
-                    </a:xfrm>
-                    <a:prstGeom prst="rect">
-                      <a:avLst/>
-                    </a:prstGeom>
-                  </pic:spPr>
-                </pic:pic>
-              </a:graphicData>
-            </a:graphic>
-          </wp:inline>
-        </w:drawing>
-      </w:r>
-    </w:p>
-    <w:p>
-      <w:r>
-        <w:t xml:space="preserve">Requerimientos para la instalación de </w:t>
-      </w:r>
-      <w:r>
-        <w:t>Symfony</w:t>
-      </w:r>
-    </w:p>
-    <w:p>
-      <w:r>
-        <w:drawing>
-          <wp:inline distT="0" distB="0" distL="0" distR="0" wp14:anchorId="76BFDA3F" wp14:editId="5DE6FD56">
-            <wp:extent cx="5400040" cy="3008630"/>
-            <wp:effectExtent l="0" t="0" r="0" b="1270"/>
-            <wp:docPr id="2" name="Imagen 2"/>
             <wp:cNvGraphicFramePr>
               <a:graphicFrameLocks xmlns:a="http://schemas.openxmlformats.org/drawingml/2006/main" noChangeAspect="1"/>
             </wp:cNvGraphicFramePr>
@@ -116,7 +157,7 @@
                   <pic:spPr>
                     <a:xfrm>
                       <a:off x="0" y="0"/>
-                      <a:ext cx="5400040" cy="3008630"/>
+                      <a:ext cx="5400040" cy="1647825"/>
                     </a:xfrm>
                     <a:prstGeom prst="rect">
                       <a:avLst/>
@@ -131,7 +172,7 @@
     </w:p>
     <w:p>
       <w:r>
-        <w:t xml:space="preserve">El comando para instalar </w:t>
+        <w:t xml:space="preserve">Requerimientos para la instalación de </w:t>
       </w:r>
       <w:r>
         <w:t>Symfony</w:t>
@@ -139,11 +180,14 @@
     </w:p>
     <w:p>
       <w:r>
+        <w:rPr>
+          <w:noProof/>
+        </w:rPr>
         <w:drawing>
-          <wp:inline distT="0" distB="0" distL="0" distR="0" wp14:anchorId="6B8CFF13" wp14:editId="5631C3DC">
-            <wp:extent cx="5400040" cy="2490470"/>
-            <wp:effectExtent l="0" t="0" r="0" b="5080"/>
-            <wp:docPr id="3" name="Imagen 3"/>
+          <wp:inline distT="0" distB="0" distL="0" distR="0" wp14:anchorId="76BFDA3F" wp14:editId="5DE6FD56">
+            <wp:extent cx="5400040" cy="3008630"/>
+            <wp:effectExtent l="0" t="0" r="0" b="1270"/>
+            <wp:docPr id="2" name="Imagen 2"/>
             <wp:cNvGraphicFramePr>
               <a:graphicFrameLocks xmlns:a="http://schemas.openxmlformats.org/drawingml/2006/main" noChangeAspect="1"/>
             </wp:cNvGraphicFramePr>
@@ -163,7 +207,7 @@
                   <pic:spPr>
                     <a:xfrm>
                       <a:off x="0" y="0"/>
-                      <a:ext cx="5400040" cy="2490470"/>
+                      <a:ext cx="5400040" cy="3008630"/>
                     </a:xfrm>
                     <a:prstGeom prst="rect">
                       <a:avLst/>
@@ -178,23 +222,23 @@
     </w:p>
     <w:p>
       <w:r>
+        <w:t xml:space="preserve">El comando para instalar </w:t>
+      </w:r>
+      <w:r>
+        <w:t>Symfony</w:t>
+      </w:r>
+    </w:p>
+    <w:p>
+      <w:r>
+        <w:rPr>
+          <w:noProof/>
+        </w:rPr>
         <w:lastRenderedPageBreak/>
-        <w:t xml:space="preserve">Es necesario tener scoop instalado en el equipo y tenemos que ejecutar los siguientes comandos (Ya lo </w:t>
-      </w:r>
-      <w:r>
-        <w:t>tenía</w:t>
-      </w:r>
-      <w:r>
-        <w:t xml:space="preserve"> instalado)</w:t>
-      </w:r>
-    </w:p>
-    <w:p>
-      <w:r>
         <w:drawing>
-          <wp:inline distT="0" distB="0" distL="0" distR="0" wp14:anchorId="7EC199C5" wp14:editId="277E1A18">
-            <wp:extent cx="5400040" cy="481965"/>
-            <wp:effectExtent l="0" t="0" r="0" b="0"/>
-            <wp:docPr id="5" name="Imagen 5"/>
+          <wp:inline distT="0" distB="0" distL="0" distR="0" wp14:anchorId="6B8CFF13" wp14:editId="5631C3DC">
+            <wp:extent cx="5400040" cy="2490470"/>
+            <wp:effectExtent l="0" t="0" r="0" b="5080"/>
+            <wp:docPr id="3" name="Imagen 3"/>
             <wp:cNvGraphicFramePr>
               <a:graphicFrameLocks xmlns:a="http://schemas.openxmlformats.org/drawingml/2006/main" noChangeAspect="1"/>
             </wp:cNvGraphicFramePr>
@@ -214,7 +258,7 @@
                   <pic:spPr>
                     <a:xfrm>
                       <a:off x="0" y="0"/>
-                      <a:ext cx="5400040" cy="481965"/>
+                      <a:ext cx="5400040" cy="2490470"/>
                     </a:xfrm>
                     <a:prstGeom prst="rect">
                       <a:avLst/>
@@ -229,19 +273,33 @@
     </w:p>
     <w:p>
       <w:r>
-        <w:t xml:space="preserve">Ejecutamos el comando de instalación de </w:t>
-      </w:r>
-      <w:r>
-        <w:t>Symfony</w:t>
-      </w:r>
-    </w:p>
-    <w:p>
-      <w:r>
+        <w:t xml:space="preserve">Es necesario tener </w:t>
+      </w:r>
+      <w:proofErr w:type="spellStart"/>
+      <w:r>
+        <w:t>scoop</w:t>
+      </w:r>
+      <w:proofErr w:type="spellEnd"/>
+      <w:r>
+        <w:t xml:space="preserve"> instalado en el equipo y tenemos que ejecutar los siguientes comandos (Ya lo </w:t>
+      </w:r>
+      <w:r>
+        <w:t>tenía</w:t>
+      </w:r>
+      <w:r>
+        <w:t xml:space="preserve"> instalado)</w:t>
+      </w:r>
+    </w:p>
+    <w:p>
+      <w:r>
+        <w:rPr>
+          <w:noProof/>
+        </w:rPr>
         <w:drawing>
-          <wp:inline distT="0" distB="0" distL="0" distR="0" wp14:anchorId="27B66602" wp14:editId="1B741E3D">
-            <wp:extent cx="5315692" cy="609685"/>
+          <wp:inline distT="0" distB="0" distL="0" distR="0" wp14:anchorId="7EC199C5" wp14:editId="277E1A18">
+            <wp:extent cx="5400040" cy="481965"/>
             <wp:effectExtent l="0" t="0" r="0" b="0"/>
-            <wp:docPr id="4" name="Imagen 4"/>
+            <wp:docPr id="5" name="Imagen 5"/>
             <wp:cNvGraphicFramePr>
               <a:graphicFrameLocks xmlns:a="http://schemas.openxmlformats.org/drawingml/2006/main" noChangeAspect="1"/>
             </wp:cNvGraphicFramePr>
@@ -261,7 +319,7 @@
                   <pic:spPr>
                     <a:xfrm>
                       <a:off x="0" y="0"/>
-                      <a:ext cx="5315692" cy="609685"/>
+                      <a:ext cx="5400040" cy="481965"/>
                     </a:xfrm>
                     <a:prstGeom prst="rect">
                       <a:avLst/>
@@ -276,16 +334,22 @@
     </w:p>
     <w:p>
       <w:r>
-        <w:t>Comprobamos que versión tenemos instalada de Symfony</w:t>
-      </w:r>
-    </w:p>
-    <w:p>
-      <w:r>
+        <w:t xml:space="preserve">Ejecutamos el comando de instalación de </w:t>
+      </w:r>
+      <w:r>
+        <w:t>Symfony</w:t>
+      </w:r>
+    </w:p>
+    <w:p>
+      <w:r>
+        <w:rPr>
+          <w:noProof/>
+        </w:rPr>
         <w:drawing>
-          <wp:inline distT="0" distB="0" distL="0" distR="0" wp14:anchorId="6BC5ADE4" wp14:editId="0B035E44">
-            <wp:extent cx="5400040" cy="1097280"/>
-            <wp:effectExtent l="0" t="0" r="0" b="7620"/>
-            <wp:docPr id="6" name="Imagen 6"/>
+          <wp:inline distT="0" distB="0" distL="0" distR="0" wp14:anchorId="27B66602" wp14:editId="1B741E3D">
+            <wp:extent cx="5315692" cy="609685"/>
+            <wp:effectExtent l="0" t="0" r="0" b="0"/>
+            <wp:docPr id="4" name="Imagen 4"/>
             <wp:cNvGraphicFramePr>
               <a:graphicFrameLocks xmlns:a="http://schemas.openxmlformats.org/drawingml/2006/main" noChangeAspect="1"/>
             </wp:cNvGraphicFramePr>
@@ -305,7 +369,7 @@
                   <pic:spPr>
                     <a:xfrm>
                       <a:off x="0" y="0"/>
-                      <a:ext cx="5400040" cy="1097280"/>
+                      <a:ext cx="5315692" cy="609685"/>
                     </a:xfrm>
                     <a:prstGeom prst="rect">
                       <a:avLst/>
@@ -320,16 +384,19 @@
     </w:p>
     <w:p>
       <w:r>
-        <w:t>Ejecutamos el siguiente comando para comprobar si cumplimos los requisitos</w:t>
-      </w:r>
-    </w:p>
-    <w:p>
-      <w:r>
+        <w:t>Comprobamos que versión tenemos instalada de Symfony</w:t>
+      </w:r>
+    </w:p>
+    <w:p>
+      <w:r>
+        <w:rPr>
+          <w:noProof/>
+        </w:rPr>
         <w:drawing>
-          <wp:inline distT="0" distB="0" distL="0" distR="0" wp14:anchorId="7AAD08E6" wp14:editId="5B3B466E">
-            <wp:extent cx="4877481" cy="2686425"/>
-            <wp:effectExtent l="0" t="0" r="0" b="0"/>
-            <wp:docPr id="7" name="Imagen 7"/>
+          <wp:inline distT="0" distB="0" distL="0" distR="0" wp14:anchorId="6BC5ADE4" wp14:editId="0B035E44">
+            <wp:extent cx="5400040" cy="1097280"/>
+            <wp:effectExtent l="0" t="0" r="0" b="7620"/>
+            <wp:docPr id="6" name="Imagen 6"/>
             <wp:cNvGraphicFramePr>
               <a:graphicFrameLocks xmlns:a="http://schemas.openxmlformats.org/drawingml/2006/main" noChangeAspect="1"/>
             </wp:cNvGraphicFramePr>
@@ -349,7 +416,7 @@
                   <pic:spPr>
                     <a:xfrm>
                       <a:off x="0" y="0"/>
-                      <a:ext cx="4877481" cy="2686425"/>
+                      <a:ext cx="5400040" cy="1097280"/>
                     </a:xfrm>
                     <a:prstGeom prst="rect">
                       <a:avLst/>
@@ -364,39 +431,20 @@
     </w:p>
     <w:p>
       <w:r>
-        <w:t>Hay cuatro formas para instalar una aplicación Symfony</w:t>
-      </w:r>
-    </w:p>
-    <w:p>
-      <w:r>
-        <w:t>Symfony</w:t>
-      </w:r>
-      <w:r>
-        <w:t xml:space="preserve"> </w:t>
-      </w:r>
-      <w:r>
-        <w:t>-CLI</w:t>
-      </w:r>
-    </w:p>
-    <w:p>
-      <w:pPr>
-        <w:pStyle w:val="Prrafodelista"/>
-        <w:numPr>
-          <w:ilvl w:val="0"/>
-          <w:numId w:val="1"/>
-        </w:numPr>
-      </w:pPr>
-      <w:r>
-        <w:t>API (skeleton) – proyecto1</w:t>
-      </w:r>
-    </w:p>
-    <w:p>
-      <w:r>
+        <w:t>Ejecutamos el siguiente comando para comprobar si cumplimos los requisitos</w:t>
+      </w:r>
+    </w:p>
+    <w:p>
+      <w:r>
+        <w:rPr>
+          <w:noProof/>
+        </w:rPr>
+        <w:lastRenderedPageBreak/>
         <w:drawing>
-          <wp:inline distT="0" distB="0" distL="0" distR="0" wp14:anchorId="18F0760F" wp14:editId="00649CAD">
-            <wp:extent cx="5400040" cy="1351915"/>
-            <wp:effectExtent l="0" t="0" r="0" b="635"/>
-            <wp:docPr id="8" name="Imagen 8"/>
+          <wp:inline distT="0" distB="0" distL="0" distR="0" wp14:anchorId="7AAD08E6" wp14:editId="5B3B466E">
+            <wp:extent cx="4877481" cy="2686425"/>
+            <wp:effectExtent l="0" t="0" r="0" b="0"/>
+            <wp:docPr id="7" name="Imagen 7"/>
             <wp:cNvGraphicFramePr>
               <a:graphicFrameLocks xmlns:a="http://schemas.openxmlformats.org/drawingml/2006/main" noChangeAspect="1"/>
             </wp:cNvGraphicFramePr>
@@ -416,7 +464,7 @@
                   <pic:spPr>
                     <a:xfrm>
                       <a:off x="0" y="0"/>
-                      <a:ext cx="5400040" cy="1351915"/>
+                      <a:ext cx="4877481" cy="2686425"/>
                     </a:xfrm>
                     <a:prstGeom prst="rect">
                       <a:avLst/>
@@ -430,6 +478,19 @@
       </w:r>
     </w:p>
     <w:p>
+      <w:r>
+        <w:t>Hay cuatro formas para instalar una aplicación Symfony</w:t>
+      </w:r>
+    </w:p>
+    <w:p>
+      <w:r>
+        <w:t xml:space="preserve">Symfony </w:t>
+      </w:r>
+      <w:r>
+        <w:t>-CLI</w:t>
+      </w:r>
+    </w:p>
+    <w:p>
       <w:pPr>
         <w:pStyle w:val="Prrafodelista"/>
         <w:numPr>
@@ -438,17 +499,27 @@
         </w:numPr>
       </w:pPr>
       <w:r>
-        <w:lastRenderedPageBreak/>
-        <w:t>WebApp – proyecto2</w:t>
-      </w:r>
-    </w:p>
-    <w:p>
-      <w:r>
+        <w:t>API (</w:t>
+      </w:r>
+      <w:proofErr w:type="spellStart"/>
+      <w:r>
+        <w:t>skeleton</w:t>
+      </w:r>
+      <w:proofErr w:type="spellEnd"/>
+      <w:r>
+        <w:t>) – proyecto1</w:t>
+      </w:r>
+    </w:p>
+    <w:p>
+      <w:r>
+        <w:rPr>
+          <w:noProof/>
+        </w:rPr>
         <w:drawing>
-          <wp:inline distT="0" distB="0" distL="0" distR="0" wp14:anchorId="55F7F1C8" wp14:editId="1FB56D74">
-            <wp:extent cx="5400040" cy="1113155"/>
-            <wp:effectExtent l="0" t="0" r="0" b="0"/>
-            <wp:docPr id="10" name="Imagen 10"/>
+          <wp:inline distT="0" distB="0" distL="0" distR="0" wp14:anchorId="18F0760F" wp14:editId="00649CAD">
+            <wp:extent cx="5400040" cy="1351915"/>
+            <wp:effectExtent l="0" t="0" r="0" b="635"/>
+            <wp:docPr id="8" name="Imagen 8"/>
             <wp:cNvGraphicFramePr>
               <a:graphicFrameLocks xmlns:a="http://schemas.openxmlformats.org/drawingml/2006/main" noChangeAspect="1"/>
             </wp:cNvGraphicFramePr>
@@ -468,7 +539,7 @@
                   <pic:spPr>
                     <a:xfrm>
                       <a:off x="0" y="0"/>
-                      <a:ext cx="5400040" cy="1113155"/>
+                      <a:ext cx="5400040" cy="1351915"/>
                     </a:xfrm>
                     <a:prstGeom prst="rect">
                       <a:avLst/>
@@ -482,32 +553,32 @@
       </w:r>
     </w:p>
     <w:p>
-      <w:r>
-        <w:t>Composer</w:t>
-      </w:r>
-    </w:p>
-    <w:p>
       <w:pPr>
         <w:pStyle w:val="Prrafodelista"/>
         <w:numPr>
           <w:ilvl w:val="0"/>
-          <w:numId w:val="2"/>
+          <w:numId w:val="1"/>
         </w:numPr>
       </w:pPr>
-      <w:r>
-        <w:t>API (skeleton) – proyecto</w:t>
-      </w:r>
-      <w:r>
-        <w:t>3</w:t>
-      </w:r>
-    </w:p>
-    <w:p>
-      <w:r>
+      <w:proofErr w:type="spellStart"/>
+      <w:r>
+        <w:t>WebApp</w:t>
+      </w:r>
+      <w:proofErr w:type="spellEnd"/>
+      <w:r>
+        <w:t xml:space="preserve"> – proyecto2</w:t>
+      </w:r>
+    </w:p>
+    <w:p>
+      <w:r>
+        <w:rPr>
+          <w:noProof/>
+        </w:rPr>
         <w:drawing>
-          <wp:inline distT="0" distB="0" distL="0" distR="0" wp14:anchorId="402C6BC8" wp14:editId="7EE9FB97">
-            <wp:extent cx="5400040" cy="429260"/>
-            <wp:effectExtent l="0" t="0" r="0" b="8890"/>
-            <wp:docPr id="11" name="Imagen 11"/>
+          <wp:inline distT="0" distB="0" distL="0" distR="0" wp14:anchorId="55F7F1C8" wp14:editId="1FB56D74">
+            <wp:extent cx="5400040" cy="1113155"/>
+            <wp:effectExtent l="0" t="0" r="0" b="0"/>
+            <wp:docPr id="10" name="Imagen 10"/>
             <wp:cNvGraphicFramePr>
               <a:graphicFrameLocks xmlns:a="http://schemas.openxmlformats.org/drawingml/2006/main" noChangeAspect="1"/>
             </wp:cNvGraphicFramePr>
@@ -527,7 +598,7 @@
                   <pic:spPr>
                     <a:xfrm>
                       <a:off x="0" y="0"/>
-                      <a:ext cx="5400040" cy="429260"/>
+                      <a:ext cx="5400040" cy="1113155"/>
                     </a:xfrm>
                     <a:prstGeom prst="rect">
                       <a:avLst/>
@@ -541,12 +612,42 @@
       </w:r>
     </w:p>
     <w:p>
-      <w:r>
+      <w:proofErr w:type="spellStart"/>
+      <w:r>
+        <w:t>Composer</w:t>
+      </w:r>
+      <w:proofErr w:type="spellEnd"/>
+    </w:p>
+    <w:p>
+      <w:pPr>
+        <w:pStyle w:val="Prrafodelista"/>
+        <w:numPr>
+          <w:ilvl w:val="0"/>
+          <w:numId w:val="2"/>
+        </w:numPr>
+      </w:pPr>
+      <w:r>
+        <w:t>API (</w:t>
+      </w:r>
+      <w:proofErr w:type="spellStart"/>
+      <w:r>
+        <w:t>skeleton</w:t>
+      </w:r>
+      <w:proofErr w:type="spellEnd"/>
+      <w:r>
+        <w:t>) – proyecto3</w:t>
+      </w:r>
+    </w:p>
+    <w:p>
+      <w:r>
+        <w:rPr>
+          <w:noProof/>
+        </w:rPr>
         <w:drawing>
-          <wp:inline distT="0" distB="0" distL="0" distR="0" wp14:anchorId="26DD5515" wp14:editId="1415CAF7">
-            <wp:extent cx="4725059" cy="5001323"/>
+          <wp:inline distT="0" distB="0" distL="0" distR="0" wp14:anchorId="402C6BC8" wp14:editId="7EE9FB97">
+            <wp:extent cx="5400040" cy="429260"/>
             <wp:effectExtent l="0" t="0" r="0" b="8890"/>
-            <wp:docPr id="12" name="Imagen 12"/>
+            <wp:docPr id="11" name="Imagen 11"/>
             <wp:cNvGraphicFramePr>
               <a:graphicFrameLocks xmlns:a="http://schemas.openxmlformats.org/drawingml/2006/main" noChangeAspect="1"/>
             </wp:cNvGraphicFramePr>
@@ -566,7 +667,7 @@
                   <pic:spPr>
                     <a:xfrm>
                       <a:off x="0" y="0"/>
-                      <a:ext cx="4725059" cy="5001323"/>
+                      <a:ext cx="5400040" cy="429260"/>
                     </a:xfrm>
                     <a:prstGeom prst="rect">
                       <a:avLst/>
@@ -581,37 +682,15 @@
     </w:p>
     <w:p>
       <w:r>
-        <w:br w:type="page"/>
-      </w:r>
-    </w:p>
-    <w:p>
-      <w:pPr>
-        <w:pStyle w:val="Prrafodelista"/>
-        <w:numPr>
-          <w:ilvl w:val="0"/>
-          <w:numId w:val="2"/>
-        </w:numPr>
-      </w:pPr>
-      <w:r>
+        <w:rPr>
+          <w:noProof/>
+        </w:rPr>
         <w:lastRenderedPageBreak/>
-        <w:t>WebApp – proyecto</w:t>
-      </w:r>
-      <w:r>
-        <w:t>4</w:t>
-      </w:r>
-    </w:p>
-    <w:p>
-      <w:r>
-        <w:t>Ejecutamos los siguientes comandos</w:t>
-      </w:r>
-    </w:p>
-    <w:p>
-      <w:r>
         <w:drawing>
-          <wp:inline distT="0" distB="0" distL="0" distR="0" wp14:anchorId="1A89FBB1" wp14:editId="26CD18AB">
-            <wp:extent cx="5400040" cy="179705"/>
-            <wp:effectExtent l="0" t="0" r="0" b="0"/>
-            <wp:docPr id="13" name="Imagen 13"/>
+          <wp:inline distT="0" distB="0" distL="0" distR="0" wp14:anchorId="26DD5515" wp14:editId="1415CAF7">
+            <wp:extent cx="4725059" cy="5001323"/>
+            <wp:effectExtent l="0" t="0" r="0" b="8890"/>
+            <wp:docPr id="12" name="Imagen 12"/>
             <wp:cNvGraphicFramePr>
               <a:graphicFrameLocks xmlns:a="http://schemas.openxmlformats.org/drawingml/2006/main" noChangeAspect="1"/>
             </wp:cNvGraphicFramePr>
@@ -631,7 +710,7 @@
                   <pic:spPr>
                     <a:xfrm>
                       <a:off x="0" y="0"/>
-                      <a:ext cx="5400040" cy="179705"/>
+                      <a:ext cx="4725059" cy="5001323"/>
                     </a:xfrm>
                     <a:prstGeom prst="rect">
                       <a:avLst/>
@@ -646,11 +725,42 @@
     </w:p>
     <w:p>
       <w:r>
+        <w:br w:type="page"/>
+      </w:r>
+    </w:p>
+    <w:p>
+      <w:pPr>
+        <w:pStyle w:val="Prrafodelista"/>
+        <w:numPr>
+          <w:ilvl w:val="0"/>
+          <w:numId w:val="2"/>
+        </w:numPr>
+      </w:pPr>
+      <w:proofErr w:type="spellStart"/>
+      <w:r>
+        <w:lastRenderedPageBreak/>
+        <w:t>WebApp</w:t>
+      </w:r>
+      <w:proofErr w:type="spellEnd"/>
+      <w:r>
+        <w:t xml:space="preserve"> – proyecto4</w:t>
+      </w:r>
+    </w:p>
+    <w:p>
+      <w:r>
+        <w:t>Ejecutamos los siguientes comandos</w:t>
+      </w:r>
+    </w:p>
+    <w:p>
+      <w:r>
+        <w:rPr>
+          <w:noProof/>
+        </w:rPr>
         <w:drawing>
-          <wp:inline distT="0" distB="0" distL="0" distR="0" wp14:anchorId="58F622E1" wp14:editId="75A4EC03">
-            <wp:extent cx="4525006" cy="238158"/>
-            <wp:effectExtent l="0" t="0" r="9525" b="9525"/>
-            <wp:docPr id="14" name="Imagen 14"/>
+          <wp:inline distT="0" distB="0" distL="0" distR="0" wp14:anchorId="1A89FBB1" wp14:editId="26CD18AB">
+            <wp:extent cx="5400040" cy="179705"/>
+            <wp:effectExtent l="0" t="0" r="0" b="0"/>
+            <wp:docPr id="13" name="Imagen 13"/>
             <wp:cNvGraphicFramePr>
               <a:graphicFrameLocks xmlns:a="http://schemas.openxmlformats.org/drawingml/2006/main" noChangeAspect="1"/>
             </wp:cNvGraphicFramePr>
@@ -670,7 +780,7 @@
                   <pic:spPr>
                     <a:xfrm>
                       <a:off x="0" y="0"/>
-                      <a:ext cx="4525006" cy="238158"/>
+                      <a:ext cx="5400040" cy="179705"/>
                     </a:xfrm>
                     <a:prstGeom prst="rect">
                       <a:avLst/>
@@ -685,11 +795,14 @@
     </w:p>
     <w:p>
       <w:r>
+        <w:rPr>
+          <w:noProof/>
+        </w:rPr>
         <w:drawing>
-          <wp:inline distT="0" distB="0" distL="0" distR="0" wp14:anchorId="7AC8E518" wp14:editId="0809BC10">
-            <wp:extent cx="5334744" cy="743054"/>
-            <wp:effectExtent l="0" t="0" r="0" b="0"/>
-            <wp:docPr id="15" name="Imagen 15"/>
+          <wp:inline distT="0" distB="0" distL="0" distR="0" wp14:anchorId="58F622E1" wp14:editId="75A4EC03">
+            <wp:extent cx="4525006" cy="238158"/>
+            <wp:effectExtent l="0" t="0" r="9525" b="9525"/>
+            <wp:docPr id="14" name="Imagen 14"/>
             <wp:cNvGraphicFramePr>
               <a:graphicFrameLocks xmlns:a="http://schemas.openxmlformats.org/drawingml/2006/main" noChangeAspect="1"/>
             </wp:cNvGraphicFramePr>
@@ -709,7 +822,7 @@
                   <pic:spPr>
                     <a:xfrm>
                       <a:off x="0" y="0"/>
-                      <a:ext cx="5334744" cy="743054"/>
+                      <a:ext cx="4525006" cy="238158"/>
                     </a:xfrm>
                     <a:prstGeom prst="rect">
                       <a:avLst/>
@@ -724,19 +837,14 @@
     </w:p>
     <w:p>
       <w:r>
-        <w:t>El comando para ejecutar el servido Symfony</w:t>
-      </w:r>
-      <w:r>
-        <w:t xml:space="preserve"> en cualquier de los cuatro proyectos que hemos creado</w:t>
-      </w:r>
-    </w:p>
-    <w:p>
-      <w:r>
+        <w:rPr>
+          <w:noProof/>
+        </w:rPr>
         <w:drawing>
-          <wp:inline distT="0" distB="0" distL="0" distR="0" wp14:anchorId="7D84A4C9" wp14:editId="1C35FB65">
-            <wp:extent cx="5400040" cy="2629535"/>
+          <wp:inline distT="0" distB="0" distL="0" distR="0" wp14:anchorId="7AC8E518" wp14:editId="0809BC10">
+            <wp:extent cx="5334744" cy="743054"/>
             <wp:effectExtent l="0" t="0" r="0" b="0"/>
-            <wp:docPr id="9" name="Imagen 9"/>
+            <wp:docPr id="15" name="Imagen 15"/>
             <wp:cNvGraphicFramePr>
               <a:graphicFrameLocks xmlns:a="http://schemas.openxmlformats.org/drawingml/2006/main" noChangeAspect="1"/>
             </wp:cNvGraphicFramePr>
@@ -756,6 +864,56 @@
                   <pic:spPr>
                     <a:xfrm>
                       <a:off x="0" y="0"/>
+                      <a:ext cx="5334744" cy="743054"/>
+                    </a:xfrm>
+                    <a:prstGeom prst="rect">
+                      <a:avLst/>
+                    </a:prstGeom>
+                  </pic:spPr>
+                </pic:pic>
+              </a:graphicData>
+            </a:graphic>
+          </wp:inline>
+        </w:drawing>
+      </w:r>
+    </w:p>
+    <w:p>
+      <w:r>
+        <w:t>El comando para ejecutar el servido Symfony</w:t>
+      </w:r>
+      <w:r>
+        <w:t xml:space="preserve"> en cualquier de los cuatro proyectos que hemos creado</w:t>
+      </w:r>
+    </w:p>
+    <w:p>
+      <w:r>
+        <w:rPr>
+          <w:noProof/>
+        </w:rPr>
+        <w:drawing>
+          <wp:inline distT="0" distB="0" distL="0" distR="0" wp14:anchorId="7D84A4C9" wp14:editId="1C35FB65">
+            <wp:extent cx="5400040" cy="2629535"/>
+            <wp:effectExtent l="0" t="0" r="0" b="0"/>
+            <wp:docPr id="9" name="Imagen 9"/>
+            <wp:cNvGraphicFramePr>
+              <a:graphicFrameLocks xmlns:a="http://schemas.openxmlformats.org/drawingml/2006/main" noChangeAspect="1"/>
+            </wp:cNvGraphicFramePr>
+            <a:graphic xmlns:a="http://schemas.openxmlformats.org/drawingml/2006/main">
+              <a:graphicData uri="http://schemas.openxmlformats.org/drawingml/2006/picture">
+                <pic:pic xmlns:pic="http://schemas.openxmlformats.org/drawingml/2006/picture">
+                  <pic:nvPicPr>
+                    <pic:cNvPr id="1" name=""/>
+                    <pic:cNvPicPr/>
+                  </pic:nvPicPr>
+                  <pic:blipFill>
+                    <a:blip r:embed="rId20"/>
+                    <a:stretch>
+                      <a:fillRect/>
+                    </a:stretch>
+                  </pic:blipFill>
+                  <pic:spPr>
+                    <a:xfrm>
+                      <a:off x="0" y="0"/>
                       <a:ext cx="5400040" cy="2629535"/>
                     </a:xfrm>
                     <a:prstGeom prst="rect">
@@ -769,6 +927,23 @@
         </w:drawing>
       </w:r>
     </w:p>
+    <w:p>
+      <w:pPr>
+        <w:jc w:val="center"/>
+        <w:rPr>
+          <w:sz w:val="32"/>
+          <w:szCs w:val="32"/>
+        </w:rPr>
+      </w:pPr>
+      <w:r>
+        <w:rPr>
+          <w:sz w:val="32"/>
+          <w:szCs w:val="32"/>
+        </w:rPr>
+        <w:t>Comandos Symfony</w:t>
+      </w:r>
+    </w:p>
+    <w:p/>
     <w:sectPr>
       <w:pgSz w:w="11906" w:h="16838"/>
       <w:pgMar w:top="1417" w:right="1701" w:bottom="1417" w:left="1701" w:header="708" w:footer="708" w:gutter="0"/>
@@ -780,7 +955,7 @@
 </file>
 
 <file path=word/numbering.xml><?xml version="1.0" encoding="utf-8"?>
-<w:numbering xmlns:wpc="http://schemas.microsoft.com/office/word/2010/wordprocessingCanvas" xmlns:cx="http://schemas.microsoft.com/office/drawing/2014/chartex" xmlns:cx1="http://schemas.microsoft.com/office/drawing/2015/9/8/chartex" xmlns:cx2="http://schemas.microsoft.com/office/drawing/2015/10/21/chartex" xmlns:cx3="http://schemas.microsoft.com/office/drawing/2016/5/9/chartex" xmlns:cx4="http://schemas.microsoft.com/office/drawing/2016/5/10/chartex" xmlns:cx5="http://schemas.microsoft.com/office/drawing/2016/5/11/chartex" xmlns:cx6="http://schemas.microsoft.com/office/drawing/2016/5/12/chartex" xmlns:cx7="http://schemas.microsoft.com/office/drawing/2016/5/13/chartex" xmlns:cx8="http://schemas.microsoft.com/office/drawing/2016/5/14/chartex" xmlns:mc="http://schemas.openxmlformats.org/markup-compatibility/2006" xmlns:aink="http://schemas.microsoft.com/office/drawing/2016/ink" xmlns:am3d="http://schemas.microsoft.com/office/drawing/2017/model3d" xmlns:o="urn:schemas-microsoft-com:office:office" xmlns:r="http://schemas.openxmlformats.org/officeDocument/2006/relationships" xmlns:m="http://schemas.openxmlformats.org/officeDocument/2006/math" xmlns:v="urn:schemas-microsoft-com:vml" xmlns:wp14="http://schemas.microsoft.com/office/word/2010/wordprocessingDrawing" xmlns:wp="http://schemas.openxmlformats.org/drawingml/2006/wordprocessingDrawing" xmlns:w10="urn:schemas-microsoft-com:office:word" xmlns:w="http://schemas.openxmlformats.org/wordprocessingml/2006/main" xmlns:w14="http://schemas.microsoft.com/office/word/2010/wordml" xmlns:w15="http://schemas.microsoft.com/office/word/2012/wordml" xmlns:w16cex="http://schemas.microsoft.com/office/word/2018/wordml/cex" xmlns:w16cid="http://schemas.microsoft.com/office/word/2016/wordml/cid" xmlns:w16="http://schemas.microsoft.com/office/word/2018/wordml" xmlns:w16sdtdh="http://schemas.microsoft.com/office/word/2020/wordml/sdtdatahash" xmlns:w16se="http://schemas.microsoft.com/office/word/2015/wordml/symex" xmlns:wpg="http://schemas.microsoft.com/office/word/2010/wordprocessingGroup" xmlns:wpi="http://schemas.microsoft.com/office/word/2010/wordprocessingInk" xmlns:wne="http://schemas.microsoft.com/office/word/2006/wordml" xmlns:wps="http://schemas.microsoft.com/office/word/2010/wordprocessingShape" mc:Ignorable="w14 w15 w16se w16cid w16 w16cex w16sdtdh wp14">
+<w:numbering xmlns:wpc="http://schemas.microsoft.com/office/word/2010/wordprocessingCanvas" xmlns:cx="http://schemas.microsoft.com/office/drawing/2014/chartex" xmlns:cx1="http://schemas.microsoft.com/office/drawing/2015/9/8/chartex" xmlns:cx2="http://schemas.microsoft.com/office/drawing/2015/10/21/chartex" xmlns:cx3="http://schemas.microsoft.com/office/drawing/2016/5/9/chartex" xmlns:cx4="http://schemas.microsoft.com/office/drawing/2016/5/10/chartex" xmlns:cx5="http://schemas.microsoft.com/office/drawing/2016/5/11/chartex" xmlns:cx6="http://schemas.microsoft.com/office/drawing/2016/5/12/chartex" xmlns:cx7="http://schemas.microsoft.com/office/drawing/2016/5/13/chartex" xmlns:cx8="http://schemas.microsoft.com/office/drawing/2016/5/14/chartex" xmlns:mc="http://schemas.openxmlformats.org/markup-compatibility/2006" xmlns:aink="http://schemas.microsoft.com/office/drawing/2016/ink" xmlns:am3d="http://schemas.microsoft.com/office/drawing/2017/model3d" xmlns:o="urn:schemas-microsoft-com:office:office" xmlns:oel="http://schemas.microsoft.com/office/2019/extlst" xmlns:r="http://schemas.openxmlformats.org/officeDocument/2006/relationships" xmlns:m="http://schemas.openxmlformats.org/officeDocument/2006/math" xmlns:v="urn:schemas-microsoft-com:vml" xmlns:wp14="http://schemas.microsoft.com/office/word/2010/wordprocessingDrawing" xmlns:wp="http://schemas.openxmlformats.org/drawingml/2006/wordprocessingDrawing" xmlns:w10="urn:schemas-microsoft-com:office:word" xmlns:w="http://schemas.openxmlformats.org/wordprocessingml/2006/main" xmlns:w14="http://schemas.microsoft.com/office/word/2010/wordml" xmlns:w15="http://schemas.microsoft.com/office/word/2012/wordml" xmlns:w16cex="http://schemas.microsoft.com/office/word/2018/wordml/cex" xmlns:w16cid="http://schemas.microsoft.com/office/word/2016/wordml/cid" xmlns:w16="http://schemas.microsoft.com/office/word/2018/wordml" xmlns:w16du="http://schemas.microsoft.com/office/word/2023/wordml/word16du" xmlns:w16sdtdh="http://schemas.microsoft.com/office/word/2020/wordml/sdtdatahash" xmlns:w16sdtfl="http://schemas.microsoft.com/office/word/2024/wordml/sdtformatlock" xmlns:w16se="http://schemas.microsoft.com/office/word/2015/wordml/symex" xmlns:wpg="http://schemas.microsoft.com/office/word/2010/wordprocessingGroup" xmlns:wpi="http://schemas.microsoft.com/office/word/2010/wordprocessingInk" xmlns:wne="http://schemas.microsoft.com/office/word/2006/wordml" xmlns:wps="http://schemas.microsoft.com/office/word/2010/wordprocessingShape" mc:Ignorable="w14 w15 w16se w16cid w16 w16cex w16sdtdh w16sdtfl w16du wp14">
   <w:abstractNum w:abstractNumId="0" w15:restartNumberingAfterBreak="0">
     <w:nsid w:val="578C58DF"/>
     <w:multiLevelType w:val="hybridMultilevel"/>
@@ -953,17 +1128,17 @@
       </w:pPr>
     </w:lvl>
   </w:abstractNum>
-  <w:num w:numId="1">
+  <w:num w:numId="1" w16cid:durableId="1477449516">
     <w:abstractNumId w:val="0"/>
   </w:num>
-  <w:num w:numId="2">
+  <w:num w:numId="2" w16cid:durableId="1480658367">
     <w:abstractNumId w:val="1"/>
   </w:num>
 </w:numbering>
 </file>
 
 <file path=word/styles.xml><?xml version="1.0" encoding="utf-8"?>
-<w:styles xmlns:mc="http://schemas.openxmlformats.org/markup-compatibility/2006" xmlns:r="http://schemas.openxmlformats.org/officeDocument/2006/relationships" xmlns:w="http://schemas.openxmlformats.org/wordprocessingml/2006/main" xmlns:w14="http://schemas.microsoft.com/office/word/2010/wordml" xmlns:w15="http://schemas.microsoft.com/office/word/2012/wordml" xmlns:w16cex="http://schemas.microsoft.com/office/word/2018/wordml/cex" xmlns:w16cid="http://schemas.microsoft.com/office/word/2016/wordml/cid" xmlns:w16="http://schemas.microsoft.com/office/word/2018/wordml" xmlns:w16sdtdh="http://schemas.microsoft.com/office/word/2020/wordml/sdtdatahash" xmlns:w16se="http://schemas.microsoft.com/office/word/2015/wordml/symex" mc:Ignorable="w14 w15 w16se w16cid w16 w16cex w16sdtdh">
+<w:styles xmlns:mc="http://schemas.openxmlformats.org/markup-compatibility/2006" xmlns:r="http://schemas.openxmlformats.org/officeDocument/2006/relationships" xmlns:w="http://schemas.openxmlformats.org/wordprocessingml/2006/main" xmlns:w14="http://schemas.microsoft.com/office/word/2010/wordml" xmlns:w15="http://schemas.microsoft.com/office/word/2012/wordml" xmlns:w16cex="http://schemas.microsoft.com/office/word/2018/wordml/cex" xmlns:w16cid="http://schemas.microsoft.com/office/word/2016/wordml/cid" xmlns:w16="http://schemas.microsoft.com/office/word/2018/wordml" xmlns:w16du="http://schemas.microsoft.com/office/word/2023/wordml/word16du" xmlns:w16sdtdh="http://schemas.microsoft.com/office/word/2020/wordml/sdtdatahash" xmlns:w16sdtfl="http://schemas.microsoft.com/office/word/2024/wordml/sdtformatlock" xmlns:w16se="http://schemas.microsoft.com/office/word/2015/wordml/symex" mc:Ignorable="w14 w15 w16se w16cid w16 w16cex w16sdtdh w16sdtfl w16du">
   <w:docDefaults>
     <w:rPrDefault>
       <w:rPr>
@@ -1364,7 +1539,6 @@
   <w:style w:type="character" w:default="1" w:styleId="Fuentedeprrafopredeter">
     <w:name w:val="Default Paragraph Font"/>
     <w:uiPriority w:val="1"/>
-    <w:semiHidden/>
     <w:unhideWhenUsed/>
   </w:style>
   <w:style w:type="table" w:default="1" w:styleId="Tablanormal">
@@ -1398,6 +1572,29 @@
       <w:ind w:left="720"/>
       <w:contextualSpacing/>
     </w:pPr>
+  </w:style>
+  <w:style w:type="character" w:styleId="Hipervnculo">
+    <w:name w:val="Hyperlink"/>
+    <w:basedOn w:val="Fuentedeprrafopredeter"/>
+    <w:uiPriority w:val="99"/>
+    <w:unhideWhenUsed/>
+    <w:rsid w:val="00404500"/>
+    <w:rPr>
+      <w:color w:val="0563C1" w:themeColor="hyperlink"/>
+      <w:u w:val="single"/>
+    </w:rPr>
+  </w:style>
+  <w:style w:type="character" w:styleId="Mencinsinresolver">
+    <w:name w:val="Unresolved Mention"/>
+    <w:basedOn w:val="Fuentedeprrafopredeter"/>
+    <w:uiPriority w:val="99"/>
+    <w:semiHidden/>
+    <w:unhideWhenUsed/>
+    <w:rsid w:val="00404500"/>
+    <w:rPr>
+      <w:color w:val="605E5C"/>
+      <w:shd w:val="clear" w:color="auto" w:fill="E1DFDD"/>
+    </w:rPr>
   </w:style>
 </w:styles>
 </file>

</xml_diff>